<commit_message>
fix bugs idef0 idef3
</commit_message>
<xml_diff>
--- a/3 курс/2 сем/Проектирование инф сист/Филиппова_Екатерина_ПИ21-7_IDEF0.docx
+++ b/3 курс/2 сем/Проектирование инф сист/Филиппова_Екатерина_ПИ21-7_IDEF0.docx
@@ -81,10 +81,10 @@
           <w:noProof/>
         </w:rPr>
         <w:drawing>
-          <wp:inline distT="0" distB="0" distL="0" distR="0" wp14:anchorId="682423E7" wp14:editId="361153A9">
-            <wp:extent cx="5940425" cy="5848985"/>
-            <wp:effectExtent l="0" t="0" r="3175" b="0"/>
-            <wp:docPr id="1888827716" name="Рисунок 8" descr="Изображение выглядит как диаграмма, Технический чертеж, зарисовка, линия&#10;&#10;Автоматически созданное описание"/>
+          <wp:inline distT="0" distB="0" distL="0" distR="0" wp14:anchorId="1A76994D" wp14:editId="19FA4F65">
+            <wp:extent cx="5940425" cy="5897880"/>
+            <wp:effectExtent l="0" t="0" r="3175" b="7620"/>
+            <wp:docPr id="1943829668" name="Рисунок 1"/>
             <wp:cNvGraphicFramePr>
               <a:graphicFrameLocks xmlns:a="http://schemas.openxmlformats.org/drawingml/2006/main" noChangeAspect="1"/>
             </wp:cNvGraphicFramePr>
@@ -92,7 +92,7 @@
               <a:graphicData uri="http://schemas.openxmlformats.org/drawingml/2006/picture">
                 <pic:pic xmlns:pic="http://schemas.openxmlformats.org/drawingml/2006/picture">
                   <pic:nvPicPr>
-                    <pic:cNvPr id="1888827716" name="Рисунок 8" descr="Изображение выглядит как диаграмма, Технический чертеж, зарисовка, линия&#10;&#10;Автоматически созданное описание"/>
+                    <pic:cNvPr id="0" name="Picture 1"/>
                     <pic:cNvPicPr>
                       <a:picLocks noChangeAspect="1" noChangeArrowheads="1"/>
                     </pic:cNvPicPr>
@@ -113,7 +113,7 @@
                   <pic:spPr bwMode="auto">
                     <a:xfrm>
                       <a:off x="0" y="0"/>
-                      <a:ext cx="5940425" cy="5848985"/>
+                      <a:ext cx="5940425" cy="5897880"/>
                     </a:xfrm>
                     <a:prstGeom prst="rect">
                       <a:avLst/>
@@ -148,15 +148,18 @@
       </w:r>
     </w:p>
     <w:p>
+      <w:pPr>
+        <w:pStyle w:val="ac"/>
+      </w:pPr>
       <w:r>
         <w:rPr>
           <w:noProof/>
         </w:rPr>
         <w:drawing>
-          <wp:inline distT="0" distB="0" distL="0" distR="0" wp14:anchorId="759EAF92" wp14:editId="681D38DD">
-            <wp:extent cx="5940425" cy="5414010"/>
+          <wp:inline distT="0" distB="0" distL="0" distR="0" wp14:anchorId="7F95FC91" wp14:editId="5E5ECB92">
+            <wp:extent cx="5940425" cy="5418455"/>
             <wp:effectExtent l="0" t="0" r="3175" b="0"/>
-            <wp:docPr id="1332005486" name="Рисунок 7" descr="Изображение выглядит как диаграмма, Технический чертеж, План, зарисовка&#10;&#10;Автоматически созданное описание"/>
+            <wp:docPr id="1883850064" name="Рисунок 2" descr="Изображение выглядит как диаграмма, Технический чертеж, зарисовка, План&#10;&#10;Автоматически созданное описание"/>
             <wp:cNvGraphicFramePr>
               <a:graphicFrameLocks xmlns:a="http://schemas.openxmlformats.org/drawingml/2006/main" noChangeAspect="1"/>
             </wp:cNvGraphicFramePr>
@@ -164,7 +167,7 @@
               <a:graphicData uri="http://schemas.openxmlformats.org/drawingml/2006/picture">
                 <pic:pic xmlns:pic="http://schemas.openxmlformats.org/drawingml/2006/picture">
                   <pic:nvPicPr>
-                    <pic:cNvPr id="1332005486" name="Рисунок 7" descr="Изображение выглядит как диаграмма, Технический чертеж, План, зарисовка&#10;&#10;Автоматически созданное описание"/>
+                    <pic:cNvPr id="1883850064" name="Рисунок 2" descr="Изображение выглядит как диаграмма, Технический чертеж, зарисовка, План&#10;&#10;Автоматически созданное описание"/>
                     <pic:cNvPicPr>
                       <a:picLocks noChangeAspect="1" noChangeArrowheads="1"/>
                     </pic:cNvPicPr>
@@ -185,7 +188,7 @@
                   <pic:spPr bwMode="auto">
                     <a:xfrm>
                       <a:off x="0" y="0"/>
-                      <a:ext cx="5940425" cy="5414010"/>
+                      <a:ext cx="5940425" cy="5418455"/>
                     </a:xfrm>
                     <a:prstGeom prst="rect">
                       <a:avLst/>
@@ -215,13 +218,6 @@
     <w:p/>
     <w:p>
       <w:pPr>
-        <w:rPr>
-          <w:lang w:val="en-US"/>
-        </w:rPr>
-      </w:pPr>
-    </w:p>
-    <w:p>
-      <w:pPr>
         <w:jc w:val="center"/>
       </w:pPr>
       <w:r>
@@ -230,17 +226,11 @@
       </w:r>
       <w:proofErr w:type="gramStart"/>
       <w:r>
-        <w:t>2</w:t>
-      </w:r>
-      <w:r>
-        <w:t>го</w:t>
+        <w:t>2го</w:t>
       </w:r>
       <w:proofErr w:type="gramEnd"/>
       <w:r>
-        <w:t xml:space="preserve"> уровня</w:t>
-      </w:r>
-      <w:r>
-        <w:t xml:space="preserve"> (</w:t>
+        <w:t xml:space="preserve"> уровня (</w:t>
       </w:r>
       <w:r>
         <w:rPr>
@@ -252,22 +242,28 @@
         <w:t xml:space="preserve">1 - </w:t>
       </w:r>
       <w:r>
-        <w:t>Управлять заявлениями)</w:t>
+        <w:t>Управлять заяв</w:t>
+      </w:r>
+      <w:r>
+        <w:t>кой</w:t>
+      </w:r>
+      <w:r>
+        <w:t>)</w:t>
       </w:r>
     </w:p>
     <w:p>
       <w:pPr>
-        <w:jc w:val="center"/>
+        <w:pStyle w:val="ac"/>
       </w:pPr>
       <w:r>
         <w:rPr>
           <w:noProof/>
         </w:rPr>
         <w:drawing>
-          <wp:inline distT="0" distB="0" distL="0" distR="0" wp14:anchorId="413CC5AA" wp14:editId="448C6518">
-            <wp:extent cx="5940425" cy="5408295"/>
-            <wp:effectExtent l="0" t="0" r="3175" b="1905"/>
-            <wp:docPr id="876264962" name="Рисунок 6"/>
+          <wp:inline distT="0" distB="0" distL="0" distR="0" wp14:anchorId="1BA184C2" wp14:editId="7307CD82">
+            <wp:extent cx="5940425" cy="5275580"/>
+            <wp:effectExtent l="0" t="0" r="3175" b="1270"/>
+            <wp:docPr id="2136207790" name="Рисунок 3" descr="Изображение выглядит как диаграмма, Технический чертеж, зарисовка, План&#10;&#10;Автоматически созданное описание"/>
             <wp:cNvGraphicFramePr>
               <a:graphicFrameLocks xmlns:a="http://schemas.openxmlformats.org/drawingml/2006/main" noChangeAspect="1"/>
             </wp:cNvGraphicFramePr>
@@ -275,7 +271,7 @@
               <a:graphicData uri="http://schemas.openxmlformats.org/drawingml/2006/picture">
                 <pic:pic xmlns:pic="http://schemas.openxmlformats.org/drawingml/2006/picture">
                   <pic:nvPicPr>
-                    <pic:cNvPr id="0" name="Picture 11"/>
+                    <pic:cNvPr id="2136207790" name="Рисунок 3" descr="Изображение выглядит как диаграмма, Технический чертеж, зарисовка, План&#10;&#10;Автоматически созданное описание"/>
                     <pic:cNvPicPr>
                       <a:picLocks noChangeAspect="1" noChangeArrowheads="1"/>
                     </pic:cNvPicPr>
@@ -296,7 +292,7 @@
                   <pic:spPr bwMode="auto">
                     <a:xfrm>
                       <a:off x="0" y="0"/>
-                      <a:ext cx="5940425" cy="5408295"/>
+                      <a:ext cx="5940425" cy="5275580"/>
                     </a:xfrm>
                     <a:prstGeom prst="rect">
                       <a:avLst/>
@@ -312,6 +308,11 @@
           </wp:inline>
         </w:drawing>
       </w:r>
+    </w:p>
+    <w:p>
+      <w:pPr>
+        <w:jc w:val="center"/>
+      </w:pPr>
     </w:p>
     <w:p/>
     <w:sectPr>

</xml_diff>